<commit_message>
"Updated Resume.docx and added new image imports and django project data in data.js."
</commit_message>
<xml_diff>
--- a/public/Resume.docx
+++ b/public/Resume.docx
@@ -547,31 +547,7 @@
           <w:sz w:val="24"/>
           <w:szCs w:val="24"/>
         </w:rPr>
-        <w:t>Freelance developer with 1</w:t>
-      </w:r>
-      <w:r>
-        <w:rPr>
-          <w:rFonts w:ascii="Aptos" w:eastAsia="Proxima Nova" w:hAnsi="Aptos" w:cstheme="majorHAnsi"/>
-          <w:sz w:val="24"/>
-          <w:szCs w:val="24"/>
-        </w:rPr>
-        <w:t xml:space="preserve">+ years’ </w:t>
-      </w:r>
-      <w:r>
-        <w:rPr>
-          <w:rFonts w:ascii="Aptos" w:eastAsia="Proxima Nova" w:hAnsi="Aptos" w:cstheme="majorHAnsi"/>
-          <w:sz w:val="24"/>
-          <w:szCs w:val="24"/>
-        </w:rPr>
-        <w:t xml:space="preserve">full-time </w:t>
-      </w:r>
-      <w:r>
-        <w:rPr>
-          <w:rFonts w:ascii="Aptos" w:eastAsia="Proxima Nova" w:hAnsi="Aptos" w:cstheme="majorHAnsi"/>
-          <w:sz w:val="24"/>
-          <w:szCs w:val="24"/>
-        </w:rPr>
-        <w:t>experience in software development roles like Front-End Developer.</w:t>
+        <w:t>Freelance developer with 1+ years’ full-time experience in software development roles like Front-End Developer.</w:t>
       </w:r>
     </w:p>
     <w:p>
@@ -595,79 +571,7 @@
           <w:sz w:val="24"/>
           <w:szCs w:val="24"/>
         </w:rPr>
-        <w:t>Developed technical knowledge</w:t>
-      </w:r>
-      <w:r>
-        <w:rPr>
-          <w:rFonts w:ascii="Aptos" w:eastAsia="Proxima Nova" w:hAnsi="Aptos" w:cstheme="majorHAnsi"/>
-          <w:sz w:val="24"/>
-          <w:szCs w:val="24"/>
-        </w:rPr>
-        <w:t xml:space="preserve"> in web development by</w:t>
-      </w:r>
-      <w:r>
-        <w:rPr>
-          <w:rFonts w:ascii="Aptos" w:eastAsia="Proxima Nova" w:hAnsi="Aptos" w:cstheme="majorHAnsi"/>
-          <w:sz w:val="24"/>
-          <w:szCs w:val="24"/>
-        </w:rPr>
-        <w:t xml:space="preserve"> building projects like </w:t>
-      </w:r>
-      <w:r>
-        <w:rPr>
-          <w:rFonts w:ascii="Aptos" w:eastAsia="Proxima Nova" w:hAnsi="Aptos" w:cstheme="majorHAnsi"/>
-          <w:sz w:val="24"/>
-          <w:szCs w:val="24"/>
-        </w:rPr>
-        <w:t>Resuforge</w:t>
-      </w:r>
-      <w:r>
-        <w:rPr>
-          <w:rFonts w:ascii="Aptos" w:eastAsia="Proxima Nova" w:hAnsi="Aptos" w:cstheme="majorHAnsi"/>
-          <w:sz w:val="24"/>
-          <w:szCs w:val="24"/>
-        </w:rPr>
-        <w:t>,</w:t>
-      </w:r>
-      <w:r>
-        <w:rPr>
-          <w:rFonts w:ascii="Aptos" w:eastAsia="Proxima Nova" w:hAnsi="Aptos" w:cstheme="majorHAnsi"/>
-          <w:sz w:val="24"/>
-          <w:szCs w:val="24"/>
-        </w:rPr>
-        <w:t xml:space="preserve"> admin dashboard, a music player</w:t>
-      </w:r>
-      <w:r>
-        <w:rPr>
-          <w:rFonts w:ascii="Aptos" w:eastAsia="Proxima Nova" w:hAnsi="Aptos" w:cstheme="majorHAnsi"/>
-          <w:sz w:val="24"/>
-          <w:szCs w:val="24"/>
-        </w:rPr>
-        <w:t xml:space="preserve"> a</w:t>
-      </w:r>
-      <w:r>
-        <w:rPr>
-          <w:rFonts w:ascii="Aptos" w:eastAsia="Proxima Nova" w:hAnsi="Aptos" w:cstheme="majorHAnsi"/>
-          <w:sz w:val="24"/>
-          <w:szCs w:val="24"/>
-        </w:rPr>
-        <w:t>nd others using languages and frameworks such as</w:t>
-      </w:r>
-      <w:r>
-        <w:rPr>
-          <w:rFonts w:ascii="Aptos" w:eastAsia="Proxima Nova" w:hAnsi="Aptos" w:cstheme="majorHAnsi"/>
-          <w:sz w:val="24"/>
-          <w:szCs w:val="24"/>
-        </w:rPr>
-        <w:t xml:space="preserve"> React</w:t>
-      </w:r>
-      <w:r>
-        <w:rPr>
-          <w:rFonts w:ascii="Aptos" w:eastAsia="Proxima Nova" w:hAnsi="Aptos" w:cstheme="majorHAnsi"/>
-          <w:sz w:val="24"/>
-          <w:szCs w:val="24"/>
-        </w:rPr>
-        <w:t xml:space="preserve"> JS, </w:t>
+        <w:t xml:space="preserve">Developed technical knowledge in web development by building projects like Resuforge, admin dashboard, a music player and others using languages and frameworks such as React JS, </w:t>
       </w:r>
       <w:r>
         <w:rPr>
@@ -1081,28 +985,7 @@
           <w:rFonts w:ascii="Aptos" w:hAnsi="Aptos" w:cstheme="majorHAnsi"/>
           <w:color w:val="auto"/>
         </w:rPr>
-        <w:t>Web/</w:t>
-      </w:r>
-      <w:r>
-        <w:rPr>
-          <w:rFonts w:ascii="Aptos" w:hAnsi="Aptos" w:cstheme="majorHAnsi"/>
-          <w:color w:val="auto"/>
-        </w:rPr>
-        <w:t xml:space="preserve">Software Developer, </w:t>
-      </w:r>
-      <w:r>
-        <w:rPr>
-          <w:rFonts w:ascii="Aptos" w:hAnsi="Aptos" w:cstheme="majorHAnsi"/>
-          <w:color w:val="auto"/>
-        </w:rPr>
-        <w:t>CASGAR Limited</w:t>
-      </w:r>
-      <w:r>
-        <w:rPr>
-          <w:rFonts w:ascii="Aptos" w:hAnsi="Aptos" w:cstheme="majorHAnsi"/>
-          <w:color w:val="auto"/>
-        </w:rPr>
-        <w:t xml:space="preserve"> </w:t>
+        <w:t xml:space="preserve">Web/Software Developer, CASGAR Limited </w:t>
       </w:r>
       <w:r>
         <w:rPr>
@@ -1110,39 +993,7 @@
           <w:b w:val="0"/>
           <w:color w:val="auto"/>
         </w:rPr>
-        <w:t xml:space="preserve">| </w:t>
-      </w:r>
-      <w:r>
-        <w:rPr>
-          <w:rFonts w:ascii="Aptos" w:hAnsi="Aptos" w:cstheme="majorHAnsi"/>
-          <w:b w:val="0"/>
-          <w:color w:val="auto"/>
-        </w:rPr>
-        <w:t>Abuja</w:t>
-      </w:r>
-      <w:r>
-        <w:rPr>
-          <w:rFonts w:ascii="Aptos" w:hAnsi="Aptos" w:cstheme="majorHAnsi"/>
-          <w:b w:val="0"/>
-          <w:color w:val="auto"/>
-        </w:rPr>
-        <w:t xml:space="preserve">, </w:t>
-      </w:r>
-      <w:r>
-        <w:rPr>
-          <w:rFonts w:ascii="Aptos" w:hAnsi="Aptos" w:cstheme="majorHAnsi"/>
-          <w:b w:val="0"/>
-          <w:color w:val="auto"/>
-        </w:rPr>
-        <w:t>Nigeria</w:t>
-      </w:r>
-      <w:r>
-        <w:rPr>
-          <w:rFonts w:ascii="Aptos" w:hAnsi="Aptos" w:cstheme="majorHAnsi"/>
-          <w:b w:val="0"/>
-          <w:color w:val="auto"/>
-        </w:rPr>
-        <w:t xml:space="preserve">   </w:t>
+        <w:t xml:space="preserve">| Abuja, Nigeria   </w:t>
       </w:r>
       <w:r>
         <w:rPr>
@@ -1160,25 +1011,7 @@
           <w:iCs/>
           <w:color w:val="auto"/>
         </w:rPr>
-        <w:t>January</w:t>
-      </w:r>
-      <w:r>
-        <w:rPr>
-          <w:rFonts w:ascii="Aptos" w:hAnsi="Aptos" w:cstheme="majorHAnsi"/>
-          <w:b w:val="0"/>
-          <w:iCs/>
-          <w:color w:val="auto"/>
-        </w:rPr>
-        <w:t xml:space="preserve"> 2023 – </w:t>
-      </w:r>
-      <w:r>
-        <w:rPr>
-          <w:rFonts w:ascii="Aptos" w:hAnsi="Aptos" w:cstheme="majorHAnsi"/>
-          <w:b w:val="0"/>
-          <w:iCs/>
-          <w:color w:val="auto"/>
-        </w:rPr>
-        <w:t>Date</w:t>
+        <w:t>January 2023 – Date</w:t>
       </w:r>
     </w:p>
     <w:p>
@@ -1238,7 +1071,7 @@
           <w:sz w:val="24"/>
           <w:szCs w:val="24"/>
         </w:rPr>
-        <w:t xml:space="preserve">Collaborate with the </w:t>
+        <w:t>Collaborate with the IT</w:t>
       </w:r>
       <w:r>
         <w:rPr>
@@ -1246,7 +1079,7 @@
           <w:sz w:val="24"/>
           <w:szCs w:val="24"/>
         </w:rPr>
-        <w:t>IT</w:t>
+        <w:t xml:space="preserve"> team</w:t>
       </w:r>
       <w:r>
         <w:rPr>
@@ -1254,31 +1087,7 @@
           <w:sz w:val="24"/>
           <w:szCs w:val="24"/>
         </w:rPr>
-        <w:t xml:space="preserve"> to develop innovative features and</w:t>
-      </w:r>
-      <w:r>
-        <w:rPr>
-          <w:rFonts w:ascii="Aptos" w:hAnsi="Aptos" w:cstheme="majorHAnsi"/>
-          <w:sz w:val="24"/>
-          <w:szCs w:val="24"/>
-        </w:rPr>
-        <w:t xml:space="preserve"> platforms such as websites and web applications to help businesses and organizations</w:t>
-      </w:r>
-      <w:r>
-        <w:rPr>
-          <w:rFonts w:ascii="Aptos" w:hAnsi="Aptos" w:cstheme="majorHAnsi"/>
-          <w:sz w:val="24"/>
-          <w:szCs w:val="24"/>
-        </w:rPr>
-        <w:t xml:space="preserve"> enhance the</w:t>
-      </w:r>
-      <w:r>
-        <w:rPr>
-          <w:rFonts w:ascii="Aptos" w:hAnsi="Aptos" w:cstheme="majorHAnsi"/>
-          <w:sz w:val="24"/>
-          <w:szCs w:val="24"/>
-        </w:rPr>
-        <w:t xml:space="preserve">ir online presence as well as automate/optimize workflows using digital technology. </w:t>
+        <w:t xml:space="preserve"> to develop innovative features and platforms such as websites and web applications to help businesses and organizations enhance their online presence as well as automate/optimize workflows using digital technology. </w:t>
       </w:r>
     </w:p>
     <w:p>
@@ -1311,23 +1120,7 @@
           <w:szCs w:val="24"/>
         </w:rPr>
         <w:lastRenderedPageBreak/>
-        <w:t>Contribute to social media marketing efforts and promote web content</w:t>
-      </w:r>
-      <w:r>
-        <w:rPr>
-          <w:rFonts w:ascii="Aptos" w:hAnsi="Aptos" w:cstheme="majorHAnsi"/>
-          <w:sz w:val="24"/>
-          <w:szCs w:val="24"/>
-        </w:rPr>
-        <w:t xml:space="preserve"> of the company and the company’s clients</w:t>
-      </w:r>
-      <w:r>
-        <w:rPr>
-          <w:rFonts w:ascii="Aptos" w:hAnsi="Aptos" w:cstheme="majorHAnsi"/>
-          <w:sz w:val="24"/>
-          <w:szCs w:val="24"/>
-        </w:rPr>
-        <w:t>.</w:t>
+        <w:t>Contribute to social media marketing efforts and promote web content of the company and the company’s clients.</w:t>
       </w:r>
     </w:p>
     <w:p>
@@ -1374,28 +1167,7 @@
           <w:rFonts w:ascii="Aptos" w:hAnsi="Aptos" w:cstheme="majorHAnsi"/>
           <w:color w:val="auto"/>
         </w:rPr>
-        <w:t>Web Developer</w:t>
-      </w:r>
-      <w:r>
-        <w:rPr>
-          <w:rFonts w:ascii="Aptos" w:hAnsi="Aptos" w:cstheme="majorHAnsi"/>
-          <w:color w:val="auto"/>
-        </w:rPr>
-        <w:t xml:space="preserve"> </w:t>
-      </w:r>
-      <w:r>
-        <w:rPr>
-          <w:rFonts w:ascii="Aptos" w:hAnsi="Aptos" w:cstheme="majorHAnsi"/>
-          <w:color w:val="auto"/>
-        </w:rPr>
-        <w:t>(Freelance)</w:t>
-      </w:r>
-      <w:r>
-        <w:rPr>
-          <w:rFonts w:ascii="Aptos" w:hAnsi="Aptos" w:cstheme="majorHAnsi"/>
-          <w:color w:val="auto"/>
-        </w:rPr>
-        <w:t xml:space="preserve"> </w:t>
+        <w:t xml:space="preserve">Web Developer (Freelance) </w:t>
       </w:r>
       <w:r>
         <w:rPr>
@@ -1403,15 +1175,7 @@
           <w:b w:val="0"/>
           <w:color w:val="auto"/>
         </w:rPr>
-        <w:t xml:space="preserve">| </w:t>
-      </w:r>
-      <w:r>
-        <w:rPr>
-          <w:rFonts w:ascii="Aptos" w:hAnsi="Aptos" w:cstheme="majorHAnsi"/>
-          <w:b w:val="0"/>
-          <w:color w:val="auto"/>
-        </w:rPr>
-        <w:t>Nigeria</w:t>
+        <w:t>| Nigeria</w:t>
       </w:r>
       <w:r>
         <w:rPr>
@@ -1457,52 +1221,7 @@
           <w:color w:val="auto"/>
         </w:rPr>
         <w:tab/>
-        <w:t xml:space="preserve">     </w:t>
-      </w:r>
-      <w:r>
-        <w:rPr>
-          <w:rFonts w:ascii="Aptos" w:hAnsi="Aptos" w:cstheme="majorHAnsi"/>
-          <w:b w:val="0"/>
-          <w:iCs/>
-          <w:color w:val="auto"/>
-        </w:rPr>
-        <w:t>Dec</w:t>
-      </w:r>
-      <w:r>
-        <w:rPr>
-          <w:rFonts w:ascii="Aptos" w:hAnsi="Aptos" w:cstheme="majorHAnsi"/>
-          <w:b w:val="0"/>
-          <w:iCs/>
-          <w:color w:val="auto"/>
-        </w:rPr>
-        <w:t xml:space="preserve"> 202</w:t>
-      </w:r>
-      <w:r>
-        <w:rPr>
-          <w:rFonts w:ascii="Aptos" w:hAnsi="Aptos" w:cstheme="majorHAnsi"/>
-          <w:b w:val="0"/>
-          <w:iCs/>
-          <w:color w:val="auto"/>
-        </w:rPr>
-        <w:t>2</w:t>
-      </w:r>
-      <w:r>
-        <w:rPr>
-          <w:rFonts w:ascii="Aptos" w:hAnsi="Aptos" w:cstheme="majorHAnsi"/>
-          <w:b w:val="0"/>
-          <w:iCs/>
-          <w:color w:val="auto"/>
-        </w:rPr>
-        <w:t xml:space="preserve"> – </w:t>
-      </w:r>
-      <w:r>
-        <w:rPr>
-          <w:rFonts w:ascii="Aptos" w:hAnsi="Aptos" w:cstheme="majorHAnsi"/>
-          <w:b w:val="0"/>
-          <w:iCs/>
-          <w:color w:val="auto"/>
-        </w:rPr>
-        <w:t>Date</w:t>
+        <w:t xml:space="preserve">     Dec 2022 – Date</w:t>
       </w:r>
     </w:p>
     <w:p>
@@ -1533,23 +1252,7 @@
           <w:sz w:val="24"/>
           <w:szCs w:val="24"/>
         </w:rPr>
-        <w:t>Developed websites for small</w:t>
-      </w:r>
-      <w:r>
-        <w:rPr>
-          <w:rFonts w:ascii="Aptos" w:eastAsia="Proxima Nova" w:hAnsi="Aptos" w:cstheme="majorHAnsi"/>
-          <w:sz w:val="24"/>
-          <w:szCs w:val="24"/>
-        </w:rPr>
-        <w:t xml:space="preserve"> and medium</w:t>
-      </w:r>
-      <w:r>
-        <w:rPr>
-          <w:rFonts w:ascii="Aptos" w:eastAsia="Proxima Nova" w:hAnsi="Aptos" w:cstheme="majorHAnsi"/>
-          <w:sz w:val="24"/>
-          <w:szCs w:val="24"/>
-        </w:rPr>
-        <w:t xml:space="preserve"> businesses using relevant technologies </w:t>
+        <w:t xml:space="preserve">Developed websites for small and medium businesses using relevant technologies </w:t>
       </w:r>
       <w:r>
         <w:rPr>
@@ -1645,23 +1348,7 @@
           <w:sz w:val="24"/>
           <w:szCs w:val="24"/>
         </w:rPr>
-        <w:t xml:space="preserve"> by 1</w:t>
-      </w:r>
-      <w:r>
-        <w:rPr>
-          <w:rFonts w:ascii="Aptos" w:eastAsia="Proxima Nova" w:hAnsi="Aptos" w:cstheme="majorHAnsi"/>
-          <w:sz w:val="24"/>
-          <w:szCs w:val="24"/>
-        </w:rPr>
-        <w:t>5</w:t>
-      </w:r>
-      <w:r>
-        <w:rPr>
-          <w:rFonts w:ascii="Aptos" w:eastAsia="Proxima Nova" w:hAnsi="Aptos" w:cstheme="majorHAnsi"/>
-          <w:sz w:val="24"/>
-          <w:szCs w:val="24"/>
-        </w:rPr>
-        <w:t xml:space="preserve">% as well as </w:t>
+        <w:t xml:space="preserve"> by 15% as well as </w:t>
       </w:r>
       <w:r>
         <w:rPr>
@@ -2020,111 +1707,122 @@
           <w:sz w:val="24"/>
           <w:szCs w:val="24"/>
         </w:rPr>
-        <w:t>September</w:t>
-      </w:r>
-      <w:r>
-        <w:rPr>
-          <w:rFonts w:ascii="Aptos" w:eastAsia="Proxima Nova" w:hAnsi="Aptos" w:cstheme="majorHAnsi"/>
+        <w:t>September 2018</w:t>
+      </w:r>
+    </w:p>
+    <w:p>
+      <w:pPr>
+        <w:rPr>
+          <w:rFonts w:ascii="Aptos" w:eastAsia="Proxima Nova" w:hAnsi="Aptos" w:cstheme="majorHAnsi"/>
+          <w:sz w:val="24"/>
+          <w:szCs w:val="24"/>
+        </w:rPr>
+      </w:pPr>
+    </w:p>
+    <w:p>
+      <w:pPr>
+        <w:rPr>
+          <w:rFonts w:ascii="Aptos" w:hAnsi="Aptos" w:cstheme="majorHAnsi"/>
+          <w:b/>
+          <w:bCs/>
+          <w:sz w:val="24"/>
+          <w:szCs w:val="24"/>
+        </w:rPr>
+      </w:pPr>
+      <w:r>
+        <w:rPr>
+          <w:rFonts w:ascii="Aptos" w:hAnsi="Aptos" w:cstheme="majorHAnsi"/>
+          <w:b/>
+          <w:bCs/>
+          <w:sz w:val="24"/>
+          <w:szCs w:val="24"/>
+        </w:rPr>
+        <w:t>Certifications:</w:t>
+      </w:r>
+    </w:p>
+    <w:p>
+      <w:pPr>
+        <w:rPr>
+          <w:rFonts w:ascii="Aptos" w:eastAsia="Proxima Nova" w:hAnsi="Aptos" w:cstheme="majorHAnsi"/>
+          <w:bCs/>
+          <w:sz w:val="24"/>
+          <w:szCs w:val="24"/>
+        </w:rPr>
+      </w:pPr>
+      <w:r>
+        <w:rPr>
+          <w:rFonts w:ascii="Aptos" w:eastAsia="Proxima Nova" w:hAnsi="Aptos" w:cstheme="majorHAnsi"/>
+          <w:bCs/>
+          <w:sz w:val="24"/>
+          <w:szCs w:val="24"/>
+        </w:rPr>
+        <w:t xml:space="preserve">Introduction to Computer Science – Harvard CS50x </w:t>
+      </w:r>
+      <w:r>
+        <w:rPr>
+          <w:rFonts w:ascii="Aptos" w:eastAsia="Proxima Nova" w:hAnsi="Aptos" w:cstheme="majorHAnsi"/>
+          <w:bCs/>
+          <w:sz w:val="24"/>
+          <w:szCs w:val="24"/>
+        </w:rPr>
+        <w:tab/>
+      </w:r>
+      <w:r>
+        <w:rPr>
+          <w:rFonts w:ascii="Aptos" w:eastAsia="Proxima Nova" w:hAnsi="Aptos" w:cstheme="majorHAnsi"/>
+          <w:bCs/>
+          <w:sz w:val="24"/>
+          <w:szCs w:val="24"/>
+        </w:rPr>
+        <w:tab/>
+      </w:r>
+      <w:r>
+        <w:rPr>
+          <w:rFonts w:ascii="Aptos" w:eastAsia="Proxima Nova" w:hAnsi="Aptos" w:cstheme="majorHAnsi"/>
+          <w:bCs/>
+          <w:sz w:val="24"/>
+          <w:szCs w:val="24"/>
+        </w:rPr>
+        <w:tab/>
+      </w:r>
+      <w:r>
+        <w:rPr>
+          <w:rFonts w:ascii="Aptos" w:eastAsia="Proxima Nova" w:hAnsi="Aptos" w:cstheme="majorHAnsi"/>
+          <w:bCs/>
+          <w:sz w:val="24"/>
+          <w:szCs w:val="24"/>
+        </w:rPr>
+        <w:tab/>
+      </w:r>
+      <w:r>
+        <w:rPr>
+          <w:rFonts w:ascii="Aptos" w:eastAsia="Proxima Nova" w:hAnsi="Aptos" w:cstheme="majorHAnsi"/>
+          <w:bCs/>
           <w:i/>
           <w:iCs/>
           <w:sz w:val="24"/>
           <w:szCs w:val="24"/>
         </w:rPr>
-        <w:t xml:space="preserve"> 2018</w:t>
-      </w:r>
-    </w:p>
-    <w:p>
-      <w:pPr>
-        <w:rPr>
-          <w:rFonts w:ascii="Aptos" w:eastAsia="Proxima Nova" w:hAnsi="Aptos" w:cstheme="majorHAnsi"/>
-          <w:sz w:val="24"/>
-          <w:szCs w:val="24"/>
-        </w:rPr>
-      </w:pPr>
-    </w:p>
-    <w:p>
-      <w:pPr>
-        <w:rPr>
-          <w:rFonts w:ascii="Aptos" w:hAnsi="Aptos" w:cstheme="majorHAnsi"/>
-          <w:b/>
-          <w:bCs/>
-          <w:sz w:val="24"/>
-          <w:szCs w:val="24"/>
-        </w:rPr>
-      </w:pPr>
-      <w:r>
-        <w:rPr>
-          <w:rFonts w:ascii="Aptos" w:hAnsi="Aptos" w:cstheme="majorHAnsi"/>
-          <w:b/>
-          <w:bCs/>
-          <w:sz w:val="24"/>
-          <w:szCs w:val="24"/>
-        </w:rPr>
-        <w:t>Certifications:</w:t>
-      </w:r>
-    </w:p>
-    <w:p>
-      <w:pPr>
-        <w:rPr>
-          <w:rFonts w:ascii="Aptos" w:eastAsia="Proxima Nova" w:hAnsi="Aptos" w:cstheme="majorHAnsi"/>
-          <w:bCs/>
-          <w:sz w:val="24"/>
-          <w:szCs w:val="24"/>
-        </w:rPr>
-      </w:pPr>
-      <w:r>
-        <w:rPr>
-          <w:rFonts w:ascii="Aptos" w:eastAsia="Proxima Nova" w:hAnsi="Aptos" w:cstheme="majorHAnsi"/>
-          <w:bCs/>
-          <w:sz w:val="24"/>
-          <w:szCs w:val="24"/>
-        </w:rPr>
-        <w:t xml:space="preserve">Introduction to Computer Science </w:t>
-      </w:r>
-      <w:r>
-        <w:rPr>
-          <w:rFonts w:ascii="Aptos" w:eastAsia="Proxima Nova" w:hAnsi="Aptos" w:cstheme="majorHAnsi"/>
-          <w:bCs/>
-          <w:sz w:val="24"/>
-          <w:szCs w:val="24"/>
-        </w:rPr>
-        <w:t>–</w:t>
-      </w:r>
-      <w:r>
-        <w:rPr>
-          <w:rFonts w:ascii="Aptos" w:eastAsia="Proxima Nova" w:hAnsi="Aptos" w:cstheme="majorHAnsi"/>
-          <w:bCs/>
-          <w:sz w:val="24"/>
-          <w:szCs w:val="24"/>
-        </w:rPr>
-        <w:t xml:space="preserve"> </w:t>
-      </w:r>
-      <w:r>
-        <w:rPr>
-          <w:rFonts w:ascii="Aptos" w:eastAsia="Proxima Nova" w:hAnsi="Aptos" w:cstheme="majorHAnsi"/>
-          <w:bCs/>
-          <w:sz w:val="24"/>
-          <w:szCs w:val="24"/>
-        </w:rPr>
-        <w:t>Harvard CS50x</w:t>
-      </w:r>
-      <w:r>
-        <w:rPr>
-          <w:rFonts w:ascii="Aptos" w:eastAsia="Proxima Nova" w:hAnsi="Aptos" w:cstheme="majorHAnsi"/>
-          <w:bCs/>
-          <w:sz w:val="24"/>
-          <w:szCs w:val="24"/>
-        </w:rPr>
-        <w:t xml:space="preserve"> </w:t>
-      </w:r>
-      <w:r>
-        <w:rPr>
-          <w:rFonts w:ascii="Aptos" w:eastAsia="Proxima Nova" w:hAnsi="Aptos" w:cstheme="majorHAnsi"/>
-          <w:bCs/>
-          <w:sz w:val="24"/>
-          <w:szCs w:val="24"/>
-        </w:rPr>
-        <w:tab/>
+        <w:t>2022</w:t>
+      </w:r>
+    </w:p>
+    <w:p>
+      <w:pPr>
+        <w:rPr>
+          <w:rFonts w:ascii="Aptos" w:eastAsia="Proxima Nova" w:hAnsi="Aptos" w:cstheme="majorHAnsi"/>
+          <w:bCs/>
+          <w:sz w:val="24"/>
+          <w:szCs w:val="24"/>
+        </w:rPr>
+      </w:pPr>
+      <w:r>
+        <w:rPr>
+          <w:rFonts w:ascii="Aptos" w:eastAsia="Proxima Nova" w:hAnsi="Aptos" w:cstheme="majorHAnsi"/>
+          <w:bCs/>
+          <w:sz w:val="24"/>
+          <w:szCs w:val="24"/>
+        </w:rPr>
+        <w:t xml:space="preserve">Web Programming with Python &amp; JavaScript - Harvard CS50w </w:t>
       </w:r>
       <w:r>
         <w:rPr>
@@ -2162,104 +1860,7 @@
           <w:sz w:val="24"/>
           <w:szCs w:val="24"/>
         </w:rPr>
-        <w:t>202</w:t>
-      </w:r>
-      <w:r>
-        <w:rPr>
-          <w:rFonts w:ascii="Aptos" w:eastAsia="Proxima Nova" w:hAnsi="Aptos" w:cstheme="majorHAnsi"/>
-          <w:bCs/>
-          <w:i/>
-          <w:iCs/>
-          <w:sz w:val="24"/>
-          <w:szCs w:val="24"/>
-        </w:rPr>
-        <w:t>2</w:t>
-      </w:r>
-    </w:p>
-    <w:p>
-      <w:pPr>
-        <w:rPr>
-          <w:rFonts w:ascii="Aptos" w:eastAsia="Proxima Nova" w:hAnsi="Aptos" w:cstheme="majorHAnsi"/>
-          <w:bCs/>
-          <w:sz w:val="24"/>
-          <w:szCs w:val="24"/>
-        </w:rPr>
-      </w:pPr>
-      <w:r>
-        <w:rPr>
-          <w:rFonts w:ascii="Aptos" w:eastAsia="Proxima Nova" w:hAnsi="Aptos" w:cstheme="majorHAnsi"/>
-          <w:bCs/>
-          <w:sz w:val="24"/>
-          <w:szCs w:val="24"/>
-        </w:rPr>
-        <w:t>Web Programming with Python &amp; JavaScript - Harvard CS50</w:t>
-      </w:r>
-      <w:r>
-        <w:rPr>
-          <w:rFonts w:ascii="Aptos" w:eastAsia="Proxima Nova" w:hAnsi="Aptos" w:cstheme="majorHAnsi"/>
-          <w:bCs/>
-          <w:sz w:val="24"/>
-          <w:szCs w:val="24"/>
-        </w:rPr>
-        <w:t>w</w:t>
-      </w:r>
-      <w:r>
-        <w:rPr>
-          <w:rFonts w:ascii="Aptos" w:eastAsia="Proxima Nova" w:hAnsi="Aptos" w:cstheme="majorHAnsi"/>
-          <w:bCs/>
-          <w:sz w:val="24"/>
-          <w:szCs w:val="24"/>
-        </w:rPr>
-        <w:t xml:space="preserve"> </w:t>
-      </w:r>
-      <w:r>
-        <w:rPr>
-          <w:rFonts w:ascii="Aptos" w:eastAsia="Proxima Nova" w:hAnsi="Aptos" w:cstheme="majorHAnsi"/>
-          <w:bCs/>
-          <w:sz w:val="24"/>
-          <w:szCs w:val="24"/>
-        </w:rPr>
-        <w:tab/>
-      </w:r>
-      <w:r>
-        <w:rPr>
-          <w:rFonts w:ascii="Aptos" w:eastAsia="Proxima Nova" w:hAnsi="Aptos" w:cstheme="majorHAnsi"/>
-          <w:bCs/>
-          <w:sz w:val="24"/>
-          <w:szCs w:val="24"/>
-        </w:rPr>
-        <w:tab/>
-      </w:r>
-      <w:r>
-        <w:rPr>
-          <w:rFonts w:ascii="Aptos" w:eastAsia="Proxima Nova" w:hAnsi="Aptos" w:cstheme="majorHAnsi"/>
-          <w:bCs/>
-          <w:sz w:val="24"/>
-          <w:szCs w:val="24"/>
-        </w:rPr>
-        <w:tab/>
-      </w:r>
-      <w:r>
-        <w:rPr>
-          <w:rFonts w:ascii="Aptos" w:eastAsia="Proxima Nova" w:hAnsi="Aptos" w:cstheme="majorHAnsi"/>
-          <w:bCs/>
-          <w:i/>
-          <w:iCs/>
-          <w:sz w:val="24"/>
-          <w:szCs w:val="24"/>
-        </w:rPr>
-        <w:t xml:space="preserve"> 202</w:t>
-      </w:r>
-      <w:r>
-        <w:rPr>
-          <w:rFonts w:ascii="Aptos" w:eastAsia="Proxima Nova" w:hAnsi="Aptos" w:cstheme="majorHAnsi"/>
-          <w:bCs/>
-          <w:i/>
-          <w:iCs/>
-          <w:sz w:val="24"/>
-          <w:szCs w:val="24"/>
-        </w:rPr>
-        <w:t>3</w:t>
+        <w:t xml:space="preserve"> 2023</w:t>
       </w:r>
     </w:p>
     <w:p>

</xml_diff>